<commit_message>
to submit together with the paper
</commit_message>
<xml_diff>
--- a/SPRINGER_JOURNAL/coverletter.docx
+++ b/SPRINGER_JOURNAL/coverletter.docx
@@ -30,7 +30,57 @@
           <w:szCs w:val="42"/>
           <w:lang w:val="en-US"/>
         </w:rPr>
-        <w:t>Cover Letter: “Unveiling Exception Handling Bug Hazards in Android based on GitHub and Google Code Issues”</w:t>
+        <w:t>Cover Letter: “</w:t>
+      </w:r>
+      <w:r>
+        <w:rPr>
+          <w:rFonts w:ascii="Apple Symbols" w:hAnsi="Apple Symbols" w:cs="Apple Symbols"/>
+          <w:color w:val="274678"/>
+          <w:sz w:val="42"/>
+          <w:szCs w:val="42"/>
+          <w:lang w:val="en-US"/>
+        </w:rPr>
+        <w:t>Exception Handling Bug Hazards in Android</w:t>
+      </w:r>
+      <w:r>
+        <w:rPr>
+          <w:rFonts w:ascii="Apple Symbols" w:hAnsi="Apple Symbols" w:cs="Apple Symbols"/>
+          <w:color w:val="274678"/>
+          <w:sz w:val="42"/>
+          <w:szCs w:val="42"/>
+          <w:lang w:val="en-US"/>
+        </w:rPr>
+        <w:t xml:space="preserve">: </w:t>
+      </w:r>
+      <w:r>
+        <w:rPr>
+          <w:rFonts w:ascii="Apple Symbols" w:hAnsi="Apple Symbols" w:cs="Apple Symbols"/>
+          <w:color w:val="274678"/>
+          <w:sz w:val="42"/>
+          <w:szCs w:val="42"/>
+          <w:lang w:val="en-US"/>
+        </w:rPr>
+        <w:t xml:space="preserve">Results from a Mining </w:t>
+      </w:r>
+      <w:r>
+        <w:rPr>
+          <w:rFonts w:ascii="Apple Symbols" w:hAnsi="Apple Symbols" w:cs="Apple Symbols"/>
+          <w:color w:val="274678"/>
+          <w:sz w:val="42"/>
+          <w:szCs w:val="42"/>
+          <w:lang w:val="en-US"/>
+        </w:rPr>
+        <w:t>Study and an Exploratory Survey</w:t>
+      </w:r>
+      <w:r>
+        <w:rPr>
+          <w:rFonts w:ascii="Apple Symbols" w:hAnsi="Apple Symbols" w:cs="Apple Symbols"/>
+          <w:color w:val="274678"/>
+          <w:sz w:val="42"/>
+          <w:szCs w:val="42"/>
+          <w:lang w:val="en-US"/>
+        </w:rPr>
+        <w:t>”</w:t>
       </w:r>
     </w:p>
     <w:p>
@@ -51,7 +101,43 @@
           <w:rFonts w:ascii="Apple Symbols" w:hAnsi="Apple Symbols" w:cs="Apple Symbols"/>
           <w:lang w:val="en-US"/>
         </w:rPr>
-        <w:t>This paper has been selected for sending an extended version to the MSR 2015 special issue published by the Springer journal Empirical Software Engineering (EMSE) .</w:t>
+        <w:t>The</w:t>
+      </w:r>
+      <w:r>
+        <w:rPr>
+          <w:rFonts w:ascii="Apple Symbols" w:hAnsi="Apple Symbols" w:cs="Apple Symbols"/>
+          <w:lang w:val="en-US"/>
+        </w:rPr>
+        <w:t xml:space="preserve">s paper </w:t>
+      </w:r>
+      <w:r>
+        <w:rPr>
+          <w:rFonts w:ascii="Apple Symbols" w:hAnsi="Apple Symbols" w:cs="Apple Symbols"/>
+          <w:lang w:val="en-US"/>
+        </w:rPr>
+        <w:t>“</w:t>
+      </w:r>
+      <w:r>
+        <w:rPr>
+          <w:rFonts w:ascii="Apple Symbols" w:hAnsi="Apple Symbols" w:cs="Apple Symbols"/>
+          <w:i/>
+          <w:lang w:val="en-US"/>
+        </w:rPr>
+        <w:t>Unveiling Exception Handling Bug Hazards in Android based on GitHub and Google Code Issues</w:t>
+      </w:r>
+      <w:r>
+        <w:rPr>
+          <w:rFonts w:ascii="Apple Symbols" w:hAnsi="Apple Symbols" w:cs="Apple Symbols"/>
+          <w:lang w:val="en-US"/>
+        </w:rPr>
+        <w:t xml:space="preserve">” </w:t>
+      </w:r>
+      <w:r>
+        <w:rPr>
+          <w:rFonts w:ascii="Apple Symbols" w:hAnsi="Apple Symbols" w:cs="Apple Symbols"/>
+          <w:lang w:val="en-US"/>
+        </w:rPr>
+        <w:t>has been selected for sending an extended version to the MSR 2015 special issue published by the Springer journal Empirical Software Engineering (EMSE) .</w:t>
       </w:r>
     </w:p>
     <w:p>
@@ -80,7 +166,35 @@
           <w:rFonts w:ascii="Apple Symbols" w:hAnsi="Apple Symbols" w:cs="Apple Symbols"/>
           <w:lang w:val="en-US"/>
         </w:rPr>
-        <w:t xml:space="preserve"> This extended version includes an exploratory survey </w:t>
+        <w:t xml:space="preserve"> This extended version </w:t>
+      </w:r>
+      <w:r>
+        <w:rPr>
+          <w:rFonts w:ascii="Apple Symbols" w:hAnsi="Apple Symbols" w:cs="Apple Symbols"/>
+          <w:lang w:val="en-US"/>
+        </w:rPr>
+        <w:t>entitled “</w:t>
+      </w:r>
+      <w:r>
+        <w:rPr>
+          <w:rFonts w:ascii="Apple Symbols" w:hAnsi="Apple Symbols" w:cs="Apple Symbols"/>
+          <w:lang w:val="en-US"/>
+        </w:rPr>
+        <w:t>Exception Handling Bug Hazards in Android: Results from a Mining Study and an Exploratory Survey</w:t>
+      </w:r>
+      <w:r>
+        <w:rPr>
+          <w:rFonts w:ascii="Apple Symbols" w:hAnsi="Apple Symbols" w:cs="Apple Symbols"/>
+          <w:lang w:val="en-US"/>
+        </w:rPr>
+        <w:t xml:space="preserve">” </w:t>
+      </w:r>
+      <w:r>
+        <w:rPr>
+          <w:rFonts w:ascii="Apple Symbols" w:hAnsi="Apple Symbols" w:cs="Apple Symbols"/>
+          <w:lang w:val="en-US"/>
+        </w:rPr>
+        <w:t xml:space="preserve">includes an exploratory survey </w:t>
       </w:r>
       <w:r>
         <w:rPr>
@@ -821,7 +935,7 @@
                 <w:szCs w:val="22"/>
                 <w:lang w:val="en-US"/>
               </w:rPr>
-              <w:t xml:space="preserve">While the design of the study is well laid out, I had a hard time digesting the manner in which the authors presented the results. They frame the purpose of the study specifically in two ways: 1) In relation to finding bug hazards, and 2) in relation to a set of “Best Practices” regarding Java exception handling, and whether or not these adhere to Android applications based on the information they mine. Therefore, when I arrived at the results section I anticipated that the presentation of the results would be in relation to these purposes laid out by the author. However, this not the case. While there is some loose relation to the purpose, the authors seems to </w:t>
+              <w:t xml:space="preserve">While the design of the study is well laid out, I had a hard time digesting the manner in which the authors presented the results. They frame the purpose of the study specifically in two ways: 1) In relation to finding bug hazards, and 2) in relation to a set of “Best Practices” regarding Java exception handling, and whether or not these adhere to Android applications based on the information they mine. Therefore, when I arrived at the results section I anticipated that the presentation of the results would be in relation to these purposes laid out by </w:t>
             </w:r>
             <w:r>
               <w:rPr>
@@ -831,7 +945,7 @@
                 <w:lang w:val="en-US"/>
               </w:rPr>
               <w:lastRenderedPageBreak/>
-              <w:t>arbitrarily discuss certain results of the study and outline them as major findings. For instance, they present their results under two major generic headings entitled “Common Root Exceptions” and “Exception Types”. They loosely related some of the results presented in this this section back to bug hazards! and the programming guidelines, but they leave it up to the reader to infer any other connections.</w:t>
+              <w:t>the author. However, this not the case. While there is some loose relation to the purpose, the authors seems to arbitrarily discuss certain results of the study and outline them as major findings. For instance, they present their results under two major generic headings entitled “Common Root Exceptions” and “Exception Types”. They loosely related some of the results presented in this this section back to bug hazards! and the programming guidelines, but they leave it up to the reader to infer any other connections.</w:t>
             </w:r>
           </w:p>
         </w:tc>
@@ -900,7 +1014,17 @@
                 <w:szCs w:val="22"/>
                 <w:lang w:val="en-US"/>
               </w:rPr>
-              <w:t>Then to make the analysis easier, we further refine this question in subquestions, each one focusing on pieces of information</w:t>
+              <w:t xml:space="preserve">Then to make the analysis easier, we further refine this question in subquestions, each one </w:t>
+            </w:r>
+            <w:r>
+              <w:rPr>
+                <w:rFonts w:ascii="Apple Symbols" w:hAnsi="Apple Symbols" w:cs="Apple Symbols"/>
+                <w:sz w:val="22"/>
+                <w:szCs w:val="22"/>
+                <w:lang w:val="en-US"/>
+              </w:rPr>
+              <w:lastRenderedPageBreak/>
+              <w:t>focusing on pieces of information</w:t>
             </w:r>
           </w:p>
           <w:p>
@@ -921,17 +1045,7 @@
                 <w:szCs w:val="22"/>
                 <w:lang w:val="en-US"/>
               </w:rPr>
-              <w:t xml:space="preserve">distilled from stack traces, more specifically: </w:t>
-            </w:r>
-            <w:r>
-              <w:rPr>
-                <w:rFonts w:ascii="Apple Symbols" w:hAnsi="Apple Symbols" w:cs="Apple Symbols"/>
-                <w:sz w:val="22"/>
-                <w:szCs w:val="22"/>
-                <w:lang w:val="en-US"/>
-              </w:rPr>
-              <w:lastRenderedPageBreak/>
-              <w:t>(i) the root exceptions (i.e., the exceptions that caused the stack traces);</w:t>
+              <w:t>distilled from stack traces, more specifically: (i) the root exceptions (i.e., the exceptions that caused the stack traces);</w:t>
             </w:r>
           </w:p>
           <w:p>
@@ -1979,16 +2093,7 @@
                 <w:szCs w:val="22"/>
                 <w:lang w:val="en-US"/>
               </w:rPr>
-              <w:t>Overall p</w:t>
-            </w:r>
-            <w:r>
-              <w:rPr>
-                <w:rFonts w:ascii="Apple Symbols" w:hAnsi="Apple Symbols" w:cs="Apple Symbols"/>
-                <w:sz w:val="22"/>
-                <w:szCs w:val="22"/>
-                <w:lang w:val="en-US"/>
-              </w:rPr>
-              <w:t>oints for improvement:</w:t>
+              <w:t>Overall points for improvement:</w:t>
             </w:r>
             <w:r>
               <w:rPr>
@@ -2106,25 +2211,7 @@
                 <w:szCs w:val="22"/>
                 <w:lang w:val="en-US"/>
               </w:rPr>
-              <w:t>improvement on the state of state of research</w:t>
-            </w:r>
-            <w:r>
-              <w:rPr>
-                <w:rFonts w:ascii="Apple Symbols" w:hAnsi="Apple Symbols" w:cs="Apple Symbols"/>
-                <w:sz w:val="22"/>
-                <w:szCs w:val="22"/>
-                <w:lang w:val="en-US"/>
-              </w:rPr>
-              <w:t xml:space="preserve"> in this context</w:t>
-            </w:r>
-            <w:r>
-              <w:rPr>
-                <w:rFonts w:ascii="Apple Symbols" w:hAnsi="Apple Symbols" w:cs="Apple Symbols"/>
-                <w:sz w:val="22"/>
-                <w:szCs w:val="22"/>
-                <w:lang w:val="en-US"/>
-              </w:rPr>
-              <w:t>.</w:t>
+              <w:t>improvement on the state of state of research in this context.</w:t>
             </w:r>
             <w:r>
               <w:rPr>
@@ -2182,12 +2269,56 @@
                 <w:lang w:val="en-US"/>
               </w:rPr>
             </w:pPr>
+            <w:r>
+              <w:rPr>
+                <w:rFonts w:ascii="Apple Symbols" w:hAnsi="Apple Symbols" w:cs="Apple Symbols"/>
+                <w:sz w:val="22"/>
+                <w:szCs w:val="22"/>
+                <w:lang w:val="en-US"/>
+              </w:rPr>
+              <w:t>1) "Moreover, such bug hazards call for improvements on languages and tools to better support exception handling in Android and Java environments." - Why is this a language issue and not a programming issue, i.e., how are improvements in languages going to change anything here?</w:t>
+            </w:r>
+          </w:p>
+          <w:p>
+            <w:pPr>
+              <w:tabs>
+                <w:tab w:val="left" w:pos="2840"/>
+              </w:tabs>
+              <w:rPr>
+                <w:rFonts w:ascii="Apple Symbols" w:hAnsi="Apple Symbols" w:cs="Apple Symbols"/>
+                <w:sz w:val="22"/>
+                <w:szCs w:val="22"/>
+                <w:lang w:val="en-US"/>
+              </w:rPr>
+            </w:pPr>
+          </w:p>
+          <w:p>
+            <w:pPr>
+              <w:tabs>
+                <w:tab w:val="left" w:pos="2840"/>
+              </w:tabs>
+              <w:rPr>
+                <w:rFonts w:ascii="Apple Symbols" w:hAnsi="Apple Symbols" w:cs="Apple Symbols"/>
+                <w:sz w:val="22"/>
+                <w:szCs w:val="22"/>
+                <w:lang w:val="en-US"/>
+              </w:rPr>
+            </w:pPr>
           </w:p>
         </w:tc>
         <w:tc>
           <w:tcPr>
             <w:tcW w:w="3930" w:type="dxa"/>
           </w:tcPr>
+          <w:p>
+            <w:pPr>
+              <w:pStyle w:val="NormalWeb"/>
+              <w:spacing w:before="0" w:beforeAutospacing="0" w:after="0" w:afterAutospacing="0"/>
+            </w:pPr>
+            <w:r>
+              <w:t>(e.g. to prevent null pointer dereferences) and tools to better support exception handling in Android and Java environments.</w:t>
+            </w:r>
+          </w:p>
           <w:p>
             <w:pPr>
               <w:tabs>
@@ -2247,6 +2378,28 @@
                 <w:lang w:val="en-US"/>
               </w:rPr>
             </w:pPr>
+            <w:r>
+              <w:rPr>
+                <w:rFonts w:ascii="Apple Symbols" w:hAnsi="Apple Symbols" w:cs="Apple Symbols"/>
+                <w:sz w:val="22"/>
+                <w:szCs w:val="22"/>
+                <w:lang w:val="en-US"/>
+              </w:rPr>
+              <w:t>2) I would strongly suggest that the authors annotate Fig 1. They could mark it with colours or just (a), (b), (c) etc and then refere to the codes in the paper, so that the reader knows exactly which line there are referring to.</w:t>
+            </w:r>
+          </w:p>
+          <w:p>
+            <w:pPr>
+              <w:tabs>
+                <w:tab w:val="left" w:pos="2840"/>
+              </w:tabs>
+              <w:rPr>
+                <w:rFonts w:ascii="Apple Symbols" w:hAnsi="Apple Symbols" w:cs="Apple Symbols"/>
+                <w:sz w:val="22"/>
+                <w:szCs w:val="22"/>
+                <w:lang w:val="en-US"/>
+              </w:rPr>
+            </w:pPr>
           </w:p>
         </w:tc>
         <w:tc>
@@ -2265,6 +2418,15 @@
                 <w:lang w:val="en-US"/>
               </w:rPr>
             </w:pPr>
+            <w:r>
+              <w:rPr>
+                <w:rFonts w:ascii="Apple Symbols" w:hAnsi="Apple Symbols" w:cs="Apple Symbols"/>
+                <w:sz w:val="22"/>
+                <w:szCs w:val="22"/>
+                <w:lang w:val="en-US"/>
+              </w:rPr>
+              <w:t>Done</w:t>
+            </w:r>
           </w:p>
         </w:tc>
       </w:tr>
@@ -2312,6 +2474,15 @@
                 <w:lang w:val="en-US"/>
               </w:rPr>
             </w:pPr>
+            <w:r>
+              <w:rPr>
+                <w:rFonts w:ascii="Apple Symbols" w:hAnsi="Apple Symbols" w:cs="Apple Symbols"/>
+                <w:sz w:val="22"/>
+                <w:szCs w:val="22"/>
+                <w:lang w:val="en-US"/>
+              </w:rPr>
+              <w:t>The reviewer pointed a set of typos.</w:t>
+            </w:r>
           </w:p>
         </w:tc>
         <w:tc>
@@ -2330,6 +2501,15 @@
                 <w:lang w:val="en-US"/>
               </w:rPr>
             </w:pPr>
+            <w:r>
+              <w:rPr>
+                <w:rFonts w:ascii="Apple Symbols" w:hAnsi="Apple Symbols" w:cs="Apple Symbols"/>
+                <w:sz w:val="22"/>
+                <w:szCs w:val="22"/>
+                <w:lang w:val="en-US"/>
+              </w:rPr>
+              <w:t>Every typo was fixed.</w:t>
+            </w:r>
           </w:p>
         </w:tc>
       </w:tr>
@@ -2377,136 +2557,24 @@
                 <w:lang w:val="en-US"/>
               </w:rPr>
             </w:pPr>
-          </w:p>
-        </w:tc>
-        <w:tc>
-          <w:tcPr>
-            <w:tcW w:w="3930" w:type="dxa"/>
-          </w:tcPr>
-          <w:p>
-            <w:pPr>
-              <w:tabs>
-                <w:tab w:val="left" w:pos="2840"/>
-              </w:tabs>
-              <w:rPr>
-                <w:rFonts w:ascii="Apple Symbols" w:hAnsi="Apple Symbols" w:cs="Apple Symbols"/>
-                <w:sz w:val="22"/>
-                <w:szCs w:val="22"/>
-                <w:lang w:val="en-US"/>
-              </w:rPr>
-            </w:pPr>
-          </w:p>
-        </w:tc>
-      </w:tr>
-      <w:tr>
-        <w:tc>
-          <w:tcPr>
-            <w:tcW w:w="324" w:type="dxa"/>
-          </w:tcPr>
-          <w:p>
-            <w:pPr>
-              <w:tabs>
-                <w:tab w:val="left" w:pos="2840"/>
-              </w:tabs>
-              <w:rPr>
-                <w:rFonts w:ascii="Apple Symbols" w:hAnsi="Apple Symbols" w:cs="Apple Symbols"/>
-                <w:sz w:val="22"/>
-                <w:szCs w:val="22"/>
-                <w:lang w:val="en-US"/>
-              </w:rPr>
-            </w:pPr>
-            <w:r>
-              <w:rPr>
-                <w:rFonts w:ascii="Apple Symbols" w:hAnsi="Apple Symbols" w:cs="Apple Symbols"/>
-                <w:sz w:val="22"/>
-                <w:szCs w:val="22"/>
-                <w:lang w:val="en-US"/>
-              </w:rPr>
-              <w:t>3</w:t>
-            </w:r>
-          </w:p>
-        </w:tc>
-        <w:tc>
-          <w:tcPr>
-            <w:tcW w:w="4785" w:type="dxa"/>
-          </w:tcPr>
-          <w:p>
-            <w:pPr>
-              <w:tabs>
-                <w:tab w:val="left" w:pos="2840"/>
-              </w:tabs>
-              <w:rPr>
-                <w:rFonts w:ascii="Apple Symbols" w:hAnsi="Apple Symbols" w:cs="Apple Symbols"/>
-                <w:sz w:val="22"/>
-                <w:szCs w:val="22"/>
-                <w:lang w:val="en-US"/>
-              </w:rPr>
-            </w:pPr>
-          </w:p>
-        </w:tc>
-        <w:tc>
-          <w:tcPr>
-            <w:tcW w:w="3930" w:type="dxa"/>
-          </w:tcPr>
-          <w:p>
-            <w:pPr>
-              <w:tabs>
-                <w:tab w:val="left" w:pos="2840"/>
-              </w:tabs>
-              <w:rPr>
-                <w:rFonts w:ascii="Apple Symbols" w:hAnsi="Apple Symbols" w:cs="Apple Symbols"/>
-                <w:sz w:val="22"/>
-                <w:szCs w:val="22"/>
-                <w:lang w:val="en-US"/>
-              </w:rPr>
-            </w:pPr>
-          </w:p>
-        </w:tc>
-      </w:tr>
-      <w:tr>
-        <w:tc>
-          <w:tcPr>
-            <w:tcW w:w="324" w:type="dxa"/>
-          </w:tcPr>
-          <w:p>
-            <w:pPr>
-              <w:tabs>
-                <w:tab w:val="left" w:pos="2840"/>
-              </w:tabs>
-              <w:rPr>
-                <w:rFonts w:ascii="Apple Symbols" w:hAnsi="Apple Symbols" w:cs="Apple Symbols"/>
-                <w:sz w:val="22"/>
-                <w:szCs w:val="22"/>
-                <w:lang w:val="en-US"/>
-              </w:rPr>
-            </w:pPr>
-            <w:r>
-              <w:rPr>
-                <w:rFonts w:ascii="Apple Symbols" w:hAnsi="Apple Symbols" w:cs="Apple Symbols"/>
-                <w:sz w:val="22"/>
-                <w:szCs w:val="22"/>
-                <w:lang w:val="en-US"/>
-              </w:rPr>
-              <w:t>3</w:t>
-            </w:r>
-          </w:p>
-        </w:tc>
-        <w:tc>
-          <w:tcPr>
-            <w:tcW w:w="4785" w:type="dxa"/>
-          </w:tcPr>
-          <w:p>
-            <w:pPr>
-              <w:tabs>
-                <w:tab w:val="left" w:pos="2840"/>
-              </w:tabs>
-              <w:rPr>
-                <w:rFonts w:ascii="Apple Symbols" w:hAnsi="Apple Symbols" w:cs="Apple Symbols"/>
-                <w:sz w:val="22"/>
-                <w:szCs w:val="22"/>
-                <w:lang w:val="en-US"/>
-              </w:rPr>
-            </w:pPr>
+            <w:r>
+              <w:rPr>
+                <w:rFonts w:ascii="Apple Symbols" w:hAnsi="Apple Symbols" w:cs="Apple Symbols"/>
+                <w:sz w:val="22"/>
+                <w:szCs w:val="22"/>
+                <w:lang w:val="en-US"/>
+              </w:rPr>
+              <w:t>9) Page 6: "More than 50% of the uncaught exceptions..." - Since this was done on a sample, please mention the confidence interval and error margin based on the size of the sample with respect to the population.</w:t>
+            </w:r>
+            <w:r>
+              <w:rPr>
+                <w:rFonts w:ascii="Apple Symbols" w:hAnsi="Apple Symbols" w:cs="Apple Symbols"/>
+                <w:sz w:val="22"/>
+                <w:szCs w:val="22"/>
+                <w:lang w:val="en-US"/>
+              </w:rPr>
+              <w:br/>
+            </w:r>
           </w:p>
         </w:tc>
         <w:tc>

</xml_diff>

<commit_message>
cleaning non used files
</commit_message>
<xml_diff>
--- a/SPRINGER_JOURNAL/coverletter.docx
+++ b/SPRINGER_JOURNAL/coverletter.docx
@@ -61,12 +61,315 @@
         <w:autoSpaceDN w:val="0"/>
         <w:adjustRightInd w:val="0"/>
         <w:spacing w:after="240"/>
+        <w:rPr>
+          <w:rFonts w:ascii="Times" w:hAnsi="Times" w:cs="Times"/>
+          <w:sz w:val="22"/>
+          <w:szCs w:val="22"/>
+          <w:lang w:val="en-US"/>
+        </w:rPr>
+      </w:pPr>
+    </w:p>
+    <w:p>
+      <w:pPr>
+        <w:widowControl w:val="0"/>
+        <w:pBdr>
+          <w:bottom w:val="single" w:sz="6" w:space="1" w:color="auto"/>
+        </w:pBdr>
+        <w:autoSpaceDE w:val="0"/>
+        <w:autoSpaceDN w:val="0"/>
+        <w:adjustRightInd w:val="0"/>
+        <w:spacing w:after="240"/>
+        <w:rPr>
+          <w:rFonts w:ascii="Times" w:hAnsi="Times" w:cs="Times"/>
+          <w:sz w:val="22"/>
+          <w:szCs w:val="22"/>
+          <w:lang w:val="en-US"/>
+        </w:rPr>
+      </w:pPr>
+    </w:p>
+    <w:p>
+      <w:pPr>
+        <w:widowControl w:val="0"/>
+        <w:autoSpaceDE w:val="0"/>
+        <w:autoSpaceDN w:val="0"/>
+        <w:adjustRightInd w:val="0"/>
+        <w:spacing w:after="240"/>
+        <w:rPr>
+          <w:rFonts w:ascii="Apple Symbols" w:hAnsi="Apple Symbols" w:cs="Apple Symbols"/>
+          <w:b/>
+          <w:lang w:val="en-US"/>
+        </w:rPr>
+      </w:pPr>
+      <w:r>
+        <w:rPr>
+          <w:rFonts w:ascii="Apple Symbols" w:hAnsi="Apple Symbols" w:cs="Apple Symbols"/>
+          <w:b/>
+          <w:lang w:val="en-US"/>
+        </w:rPr>
+        <w:t>Authors:</w:t>
+      </w:r>
+    </w:p>
+    <w:p>
+      <w:pPr>
+        <w:widowControl w:val="0"/>
+        <w:autoSpaceDE w:val="0"/>
+        <w:autoSpaceDN w:val="0"/>
+        <w:adjustRightInd w:val="0"/>
+        <w:spacing w:after="240"/>
+        <w:rPr>
+          <w:rFonts w:ascii="Apple Symbols" w:hAnsi="Apple Symbols" w:cs="Apple Symbols"/>
+          <w:lang w:val="en-US"/>
+        </w:rPr>
+      </w:pPr>
+      <w:r>
+        <w:rPr>
+          <w:rFonts w:ascii="Apple Symbols" w:hAnsi="Apple Symbols" w:cs="Apple Symbols"/>
+          <w:lang w:val="en-US"/>
+        </w:rPr>
+        <w:t>Roberta Coelho</w:t>
+      </w:r>
+      <w:r>
+        <w:rPr>
+          <w:rFonts w:ascii="Apple Symbols" w:hAnsi="Apple Symbols" w:cs="Apple Symbols"/>
+          <w:lang w:val="en-US"/>
+        </w:rPr>
+        <w:t xml:space="preserve"> – (</w:t>
+      </w:r>
+      <w:r>
+        <w:rPr>
+          <w:rFonts w:ascii="Apple Symbols" w:hAnsi="Apple Symbols" w:cs="Apple Symbols"/>
+          <w:i/>
+          <w:lang w:val="en-US"/>
+        </w:rPr>
+        <w:t>c</w:t>
+      </w:r>
+      <w:r>
+        <w:rPr>
+          <w:rFonts w:ascii="Apple Symbols" w:hAnsi="Apple Symbols" w:cs="Apple Symbols"/>
+          <w:i/>
+          <w:lang w:val="en-US"/>
+        </w:rPr>
+        <w:t>orresponding Author</w:t>
+      </w:r>
+      <w:r>
+        <w:rPr>
+          <w:rFonts w:ascii="Apple Symbols" w:hAnsi="Apple Symbols" w:cs="Apple Symbols"/>
+          <w:lang w:val="en-US"/>
+        </w:rPr>
+        <w:t xml:space="preserve">). Address - </w:t>
+      </w:r>
+      <w:r>
+        <w:rPr>
+          <w:rFonts w:ascii="Apple Symbols" w:hAnsi="Apple Symbols" w:cs="Apple Symbols"/>
+          <w:lang w:val="en-US"/>
+        </w:rPr>
+        <w:t> +Federal University of Rio Grande do Norte, CIVT/UFRN. Av. Senador Salgado Filho, 3000. Lagoa Nova, CEP: 59.078-970. Natal/RN. Brazil +Tel.: +55-84-3342-2216 +</w:t>
+      </w:r>
+      <w:r>
+        <w:rPr>
+          <w:rFonts w:ascii="Apple Symbols" w:hAnsi="Apple Symbols" w:cs="Apple Symbols"/>
+          <w:lang w:val="en-US"/>
+        </w:rPr>
+        <w:t xml:space="preserve"> - </w:t>
+      </w:r>
+      <w:r>
+        <w:rPr>
+          <w:rFonts w:ascii="Apple Symbols" w:hAnsi="Apple Symbols" w:cs="Apple Symbols"/>
+          <w:lang w:val="en-US"/>
+        </w:rPr>
+        <w:t>E-mail: roberta@dimap.ufrn.br</w:t>
+      </w:r>
+    </w:p>
+    <w:p>
+      <w:pPr>
+        <w:widowControl w:val="0"/>
+        <w:autoSpaceDE w:val="0"/>
+        <w:autoSpaceDN w:val="0"/>
+        <w:adjustRightInd w:val="0"/>
+        <w:spacing w:after="240"/>
+        <w:rPr>
+          <w:rFonts w:ascii="Apple Symbols" w:hAnsi="Apple Symbols" w:cs="Apple Symbols"/>
+          <w:lang w:val="en-US"/>
+        </w:rPr>
+      </w:pPr>
+      <w:r>
+        <w:rPr>
+          <w:rFonts w:ascii="Apple Symbols" w:hAnsi="Apple Symbols" w:cs="Apple Symbols"/>
+          <w:lang w:val="en-US"/>
+        </w:rPr>
+        <w:t>Lucas Almeida</w:t>
+      </w:r>
+      <w:r>
+        <w:rPr>
+          <w:rFonts w:ascii="Apple Symbols" w:hAnsi="Apple Symbols" w:cs="Apple Symbols"/>
+          <w:lang w:val="en-US"/>
+        </w:rPr>
+        <w:t xml:space="preserve"> - </w:t>
+      </w:r>
+      <w:r>
+        <w:rPr>
+          <w:rFonts w:ascii="Apple Symbols" w:hAnsi="Apple Symbols" w:cs="Apple Symbols"/>
+          <w:lang w:val="en-US"/>
+        </w:rPr>
+        <w:t> +E-mail: lucas.almeida@ppgsc.ufrn.br</w:t>
+      </w:r>
+    </w:p>
+    <w:p>
+      <w:pPr>
+        <w:widowControl w:val="0"/>
+        <w:autoSpaceDE w:val="0"/>
+        <w:autoSpaceDN w:val="0"/>
+        <w:adjustRightInd w:val="0"/>
+        <w:spacing w:after="240"/>
+        <w:rPr>
+          <w:rFonts w:ascii="Apple Symbols" w:hAnsi="Apple Symbols" w:cs="Apple Symbols"/>
+          <w:lang w:val="en-US"/>
+        </w:rPr>
+      </w:pPr>
+      <w:r>
+        <w:rPr>
+          <w:rFonts w:ascii="Apple Symbols" w:hAnsi="Apple Symbols" w:cs="Apple Symbols"/>
+          <w:lang w:val="en-US"/>
+        </w:rPr>
+        <w:t xml:space="preserve">Georgios Gousios </w:t>
+      </w:r>
+      <w:r>
+        <w:rPr>
+          <w:rFonts w:ascii="Apple Symbols" w:hAnsi="Apple Symbols" w:cs="Apple Symbols"/>
+          <w:lang w:val="en-US"/>
+        </w:rPr>
+        <w:t xml:space="preserve">- </w:t>
+      </w:r>
+      <w:r>
+        <w:rPr>
+          <w:rFonts w:ascii="Apple Symbols" w:hAnsi="Apple Symbols" w:cs="Apple Symbols"/>
+          <w:lang w:val="en-US"/>
+        </w:rPr>
+        <w:t>E-mail: georgios@cs.ru.nl</w:t>
+      </w:r>
+    </w:p>
+    <w:p>
+      <w:pPr>
+        <w:widowControl w:val="0"/>
+        <w:autoSpaceDE w:val="0"/>
+        <w:autoSpaceDN w:val="0"/>
+        <w:adjustRightInd w:val="0"/>
+        <w:spacing w:after="240"/>
+        <w:rPr>
+          <w:rFonts w:ascii="Apple Symbols" w:hAnsi="Apple Symbols" w:cs="Apple Symbols"/>
+          <w:lang w:val="en-US"/>
+        </w:rPr>
+      </w:pPr>
+      <w:r>
+        <w:rPr>
+          <w:rFonts w:ascii="Apple Symbols" w:hAnsi="Apple Symbols" w:cs="Apple Symbols"/>
+          <w:lang w:val="en-US"/>
+        </w:rPr>
+        <w:t>Arie van Deursen +</w:t>
+      </w:r>
+      <w:r>
+        <w:rPr>
+          <w:rFonts w:ascii="Apple Symbols" w:hAnsi="Apple Symbols" w:cs="Apple Symbols"/>
+          <w:lang w:val="en-US"/>
+        </w:rPr>
+        <w:t xml:space="preserve"> - </w:t>
+      </w:r>
+      <w:r>
+        <w:rPr>
+          <w:rFonts w:ascii="Apple Symbols" w:hAnsi="Apple Symbols" w:cs="Apple Symbols"/>
+          <w:lang w:val="en-US"/>
+        </w:rPr>
+        <w:t>E-mail: arie.vandeursen@tudelft.nl</w:t>
+      </w:r>
+    </w:p>
+    <w:p>
+      <w:pPr>
+        <w:widowControl w:val="0"/>
+        <w:pBdr>
+          <w:bottom w:val="single" w:sz="6" w:space="1" w:color="auto"/>
+        </w:pBdr>
+        <w:autoSpaceDE w:val="0"/>
+        <w:autoSpaceDN w:val="0"/>
+        <w:adjustRightInd w:val="0"/>
+        <w:spacing w:after="240"/>
+        <w:rPr>
+          <w:rFonts w:ascii="Apple Symbols" w:hAnsi="Apple Symbols" w:cs="Apple Symbols"/>
+          <w:lang w:val="en-US"/>
+        </w:rPr>
+      </w:pPr>
+      <w:r>
+        <w:rPr>
+          <w:rFonts w:ascii="Apple Symbols" w:hAnsi="Apple Symbols" w:cs="Apple Symbols"/>
+          <w:lang w:val="en-US"/>
+        </w:rPr>
+        <w:t>Christoph Treude +</w:t>
+      </w:r>
+      <w:r>
+        <w:rPr>
+          <w:rFonts w:ascii="Apple Symbols" w:hAnsi="Apple Symbols" w:cs="Apple Symbols"/>
+          <w:lang w:val="en-US"/>
+        </w:rPr>
+        <w:t xml:space="preserve"> - </w:t>
+      </w:r>
+      <w:r>
+        <w:rPr>
+          <w:rFonts w:ascii="Apple Symbols" w:hAnsi="Apple Symbols" w:cs="Apple Symbols"/>
+          <w:lang w:val="en-US"/>
+        </w:rPr>
+        <w:t>E-mail: ctreude@dimap.ufrn.br</w:t>
+      </w:r>
+    </w:p>
+    <w:p>
+      <w:pPr>
+        <w:widowControl w:val="0"/>
+        <w:pBdr>
+          <w:bottom w:val="single" w:sz="6" w:space="1" w:color="auto"/>
+        </w:pBdr>
+        <w:autoSpaceDE w:val="0"/>
+        <w:autoSpaceDN w:val="0"/>
+        <w:adjustRightInd w:val="0"/>
+        <w:spacing w:after="240"/>
+        <w:rPr>
+          <w:rFonts w:ascii="Apple Symbols" w:hAnsi="Apple Symbols" w:cs="Apple Symbols"/>
+          <w:lang w:val="en-US"/>
+        </w:rPr>
+      </w:pPr>
+    </w:p>
+    <w:p>
+      <w:pPr>
+        <w:widowControl w:val="0"/>
+        <w:autoSpaceDE w:val="0"/>
+        <w:autoSpaceDN w:val="0"/>
+        <w:adjustRightInd w:val="0"/>
+        <w:spacing w:after="240"/>
         <w:jc w:val="both"/>
         <w:rPr>
           <w:rFonts w:ascii="Apple Symbols" w:hAnsi="Apple Symbols" w:cs="Apple Symbols"/>
           <w:lang w:val="en-US"/>
         </w:rPr>
       </w:pPr>
+    </w:p>
+    <w:p>
+      <w:pPr>
+        <w:widowControl w:val="0"/>
+        <w:autoSpaceDE w:val="0"/>
+        <w:autoSpaceDN w:val="0"/>
+        <w:adjustRightInd w:val="0"/>
+        <w:spacing w:after="240"/>
+        <w:jc w:val="both"/>
+        <w:rPr>
+          <w:rFonts w:ascii="Apple Symbols" w:hAnsi="Apple Symbols" w:cs="Apple Symbols"/>
+          <w:lang w:val="en-US"/>
+        </w:rPr>
+      </w:pPr>
+      <w:bookmarkStart w:id="0" w:name="_GoBack"/>
+      <w:bookmarkEnd w:id="0"/>
       <w:r>
         <w:rPr>
           <w:rFonts w:ascii="Apple Symbols" w:hAnsi="Apple Symbols" w:cs="Apple Symbols"/>
@@ -598,7 +901,17 @@
                 <w:szCs w:val="22"/>
                 <w:lang w:val="en-US"/>
               </w:rPr>
-              <w:t>Figure number two could be improved by removing the grey background which serves no purpose to make some of the (very small) text rather hard to read, particularly for those with older eyes like this particular reviewer :-). A similar problem occurs in Fig. 1, where the text is very hard to read, though I didn't actually spend much time reading this since it's an example stack trace (!).</w:t>
+              <w:t xml:space="preserve">Figure number two could be improved by removing the </w:t>
+            </w:r>
+            <w:r>
+              <w:rPr>
+                <w:rFonts w:ascii="Apple Symbols" w:hAnsi="Apple Symbols" w:cs="Apple Symbols"/>
+                <w:sz w:val="22"/>
+                <w:szCs w:val="22"/>
+                <w:lang w:val="en-US"/>
+              </w:rPr>
+              <w:lastRenderedPageBreak/>
+              <w:t>grey background which serves no purpose to make some of the (very small) text rather hard to read, particularly for those with older eyes like this particular reviewer :-). A similar problem occurs in Fig. 1, where the text is very hard to read, though I didn't actually spend much time reading this since it's an example stack trace (!).</w:t>
             </w:r>
             <w:r>
               <w:rPr>
@@ -643,7 +956,18 @@
                 <w:szCs w:val="22"/>
                 <w:lang w:val="en-US"/>
               </w:rPr>
-              <w:t>Both Figures were fixed already for MSR submission.</w:t>
+              <w:lastRenderedPageBreak/>
+              <w:t xml:space="preserve">Both Figures were fixed already for MSR </w:t>
+            </w:r>
+            <w:r>
+              <w:rPr>
+                <w:rFonts w:ascii="Apple Symbols" w:hAnsi="Apple Symbols" w:cs="Apple Symbols"/>
+                <w:sz w:val="22"/>
+                <w:szCs w:val="22"/>
+                <w:lang w:val="en-US"/>
+              </w:rPr>
+              <w:lastRenderedPageBreak/>
+              <w:t>submission.</w:t>
             </w:r>
           </w:p>
         </w:tc>
@@ -672,6 +996,7 @@
                 <w:szCs w:val="22"/>
                 <w:lang w:val="en-US"/>
               </w:rPr>
+              <w:lastRenderedPageBreak/>
               <w:t>1</w:t>
             </w:r>
           </w:p>
@@ -892,17 +1217,7 @@
                 <w:szCs w:val="22"/>
                 <w:lang w:val="en-US"/>
               </w:rPr>
-              <w:t xml:space="preserve">While the design of the study is well laid out, I had a hard time digesting the manner in which the authors presented the results. They frame the purpose of the study specifically in two ways: 1) In relation to finding bug hazards, and 2) in relation to a set of “Best Practices” regarding Java exception handling, and whether or not these adhere to Android applications based on the information they mine. Therefore, when I arrived at the results section I anticipated that the presentation of the results would be in relation to these purposes laid out by </w:t>
-            </w:r>
-            <w:r>
-              <w:rPr>
-                <w:rFonts w:ascii="Apple Symbols" w:hAnsi="Apple Symbols" w:cs="Apple Symbols"/>
-                <w:sz w:val="22"/>
-                <w:szCs w:val="22"/>
-                <w:lang w:val="en-US"/>
-              </w:rPr>
-              <w:lastRenderedPageBreak/>
-              <w:t>the author. However, this not the case. While there is some loose relation to the purpose, the authors seems to arbitrarily discuss certain results of the study and outline them as major findings. For instance, they present their results under two major generic headings entitled “Common Root Exceptions” and “Exception Types”. They loosely related some of the results presented in this this section back to bug hazards! and the programming guidelines, but they leave it up to the reader to infer any other connections.</w:t>
+              <w:t>While the design of the study is well laid out, I had a hard time digesting the manner in which the authors presented the results. They frame the purpose of the study specifically in two ways: 1) In relation to finding bug hazards, and 2) in relation to a set of “Best Practices” regarding Java exception handling, and whether or not these adhere to Android applications based on the information they mine. Therefore, when I arrived at the results section I anticipated that the presentation of the results would be in relation to these purposes laid out by the author. However, this not the case. While there is some loose relation to the purpose, the authors seems to arbitrarily discuss certain results of the study and outline them as major findings. For instance, they present their results under two major generic headings entitled “Common Root Exceptions” and “Exception Types”. They loosely related some of the results presented in this this section back to bug hazards! and the programming guidelines, but they leave it up to the reader to infer any other connections.</w:t>
             </w:r>
           </w:p>
         </w:tc>
@@ -928,7 +1243,6 @@
                 <w:szCs w:val="22"/>
                 <w:lang w:val="en-US"/>
               </w:rPr>
-              <w:lastRenderedPageBreak/>
               <w:t xml:space="preserve">We restructured the Way the results were presented. Firstly we presented the general research question that guided the exploratory study “RQ 1: Can the information available in exception stack traces reveal exception handling </w:t>
             </w:r>
           </w:p>
@@ -971,17 +1285,7 @@
                 <w:szCs w:val="22"/>
                 <w:lang w:val="en-US"/>
               </w:rPr>
-              <w:t xml:space="preserve">Then to make the analysis easier, we further refine this question in subquestions, each one </w:t>
-            </w:r>
-            <w:r>
-              <w:rPr>
-                <w:rFonts w:ascii="Apple Symbols" w:hAnsi="Apple Symbols" w:cs="Apple Symbols"/>
-                <w:sz w:val="22"/>
-                <w:szCs w:val="22"/>
-                <w:lang w:val="en-US"/>
-              </w:rPr>
-              <w:lastRenderedPageBreak/>
-              <w:t>focusing on pieces of information</w:t>
+              <w:t>Then to make the analysis easier, we further refine this question in subquestions, each one focusing on pieces of information</w:t>
             </w:r>
           </w:p>
           <w:p>
@@ -1199,7 +1503,6 @@
                 <w:szCs w:val="22"/>
                 <w:lang w:val="en-US"/>
               </w:rPr>
-              <w:lastRenderedPageBreak/>
               <w:t>2</w:t>
             </w:r>
           </w:p>
@@ -2955,19 +3258,7 @@
           <w:szCs w:val="22"/>
           <w:lang w:val="en-US"/>
         </w:rPr>
-        <w:t>COMPLETE</w:t>
-      </w:r>
-      <w:bookmarkStart w:id="0" w:name="_GoBack"/>
-      <w:bookmarkEnd w:id="0"/>
-      <w:r>
-        <w:rPr>
-          <w:rFonts w:ascii="Apple Symbols" w:hAnsi="Apple Symbols" w:cs="Apple Symbols"/>
-          <w:b/>
-          <w:sz w:val="22"/>
-          <w:szCs w:val="22"/>
-          <w:lang w:val="en-US"/>
-        </w:rPr>
-        <w:t xml:space="preserve"> MSR2015 REVIEWS</w:t>
+        <w:t>COMPLETE MSR2015 REVIEWS</w:t>
       </w:r>
     </w:p>
     <w:p>
@@ -6463,7 +6754,6 @@
     <w:name w:val="Hyperlink"/>
     <w:basedOn w:val="DefaultParagraphFont"/>
     <w:uiPriority w:val="99"/>
-    <w:semiHidden/>
     <w:unhideWhenUsed/>
     <w:rsid w:val="005E765C"/>
     <w:rPr>
@@ -6760,7 +7050,6 @@
     <w:name w:val="Hyperlink"/>
     <w:basedOn w:val="DefaultParagraphFont"/>
     <w:uiPriority w:val="99"/>
-    <w:semiHidden/>
     <w:unhideWhenUsed/>
     <w:rsid w:val="005E765C"/>
     <w:rPr>

</xml_diff>